<commit_message>
Accidently made alterations directly in Master
</commit_message>
<xml_diff>
--- a/Documents/Demo05/Pat_Weekly Task Log 3_2018-06-05.docx
+++ b/Documents/Demo05/Pat_Weekly Task Log 3_2018-06-05.docx
@@ -168,13 +168,23 @@
                 <w:szCs w:val="20"/>
               </w:rPr>
             </w:pPr>
+            <w:proofErr w:type="spellStart"/>
             <w:r>
               <w:rPr>
                 <w:rFonts w:eastAsia="Times New Roman" w:cs="Arial"/>
                 <w:sz w:val="20"/>
                 <w:szCs w:val="20"/>
               </w:rPr>
-              <w:t>BiFrost Games</w:t>
+              <w:t>BiFrost</w:t>
+            </w:r>
+            <w:proofErr w:type="spellEnd"/>
+            <w:r>
+              <w:rPr>
+                <w:rFonts w:eastAsia="Times New Roman" w:cs="Arial"/>
+                <w:sz w:val="20"/>
+                <w:szCs w:val="20"/>
+              </w:rPr>
+              <w:t xml:space="preserve"> Games</w:t>
             </w:r>
           </w:p>
         </w:tc>
@@ -246,8 +256,18 @@
                 <w:sz w:val="20"/>
                 <w:szCs w:val="20"/>
               </w:rPr>
-              <w:t>Pat Horler</w:t>
+              <w:t xml:space="preserve">Pat </w:t>
             </w:r>
+            <w:proofErr w:type="spellStart"/>
+            <w:r>
+              <w:rPr>
+                <w:rFonts w:eastAsia="Times New Roman" w:cs="Arial"/>
+                <w:sz w:val="20"/>
+                <w:szCs w:val="20"/>
+              </w:rPr>
+              <w:t>Horler</w:t>
+            </w:r>
+            <w:proofErr w:type="spellEnd"/>
           </w:p>
         </w:tc>
       </w:tr>
@@ -284,10 +304,10 @@
         <w:tblLook w:val="0400" w:firstRow="0" w:lastRow="0" w:firstColumn="0" w:lastColumn="0" w:noHBand="0" w:noVBand="1"/>
       </w:tblPr>
       <w:tblGrid>
-        <w:gridCol w:w="626"/>
-        <w:gridCol w:w="7136"/>
-        <w:gridCol w:w="1419"/>
-        <w:gridCol w:w="1835"/>
+        <w:gridCol w:w="682"/>
+        <w:gridCol w:w="7117"/>
+        <w:gridCol w:w="1400"/>
+        <w:gridCol w:w="1817"/>
       </w:tblGrid>
       <w:tr>
         <w:trPr>
@@ -577,6 +597,14 @@
                 <w:szCs w:val="20"/>
               </w:rPr>
             </w:pPr>
+            <w:r>
+              <w:rPr>
+                <w:bCs/>
+                <w:sz w:val="20"/>
+                <w:szCs w:val="20"/>
+              </w:rPr>
+              <w:t>MS14</w:t>
+            </w:r>
           </w:p>
         </w:tc>
         <w:tc>
@@ -600,7 +628,7 @@
                 <w:sz w:val="20"/>
                 <w:szCs w:val="20"/>
               </w:rPr>
-              <w:t>Cart.php CSS</w:t>
+              <w:t>CSS</w:t>
             </w:r>
           </w:p>
         </w:tc>
@@ -628,8 +656,6 @@
               </w:rPr>
               <w:t>2hrs</w:t>
             </w:r>
-            <w:bookmarkStart w:id="0" w:name="_GoBack"/>
-            <w:bookmarkEnd w:id="0"/>
           </w:p>
         </w:tc>
         <w:tc>
@@ -648,6 +674,14 @@
                 <w:szCs w:val="20"/>
               </w:rPr>
             </w:pPr>
+            <w:r>
+              <w:rPr>
+                <w:bCs/>
+                <w:sz w:val="20"/>
+                <w:szCs w:val="20"/>
+              </w:rPr>
+              <w:t>Complete (with minor updates)</w:t>
+            </w:r>
           </w:p>
         </w:tc>
       </w:tr>
@@ -691,6 +725,14 @@
                 <w:szCs w:val="20"/>
               </w:rPr>
             </w:pPr>
+            <w:r>
+              <w:rPr>
+                <w:bCs/>
+                <w:sz w:val="20"/>
+                <w:szCs w:val="20"/>
+              </w:rPr>
+              <w:t>Weekly Task Report</w:t>
+            </w:r>
           </w:p>
         </w:tc>
         <w:tc>
@@ -747,7 +789,7 @@
                 <w:sz w:val="20"/>
                 <w:szCs w:val="20"/>
               </w:rPr>
-              <w:t>Incomplete</w:t>
+              <w:t>Complete</w:t>
             </w:r>
           </w:p>
         </w:tc>
@@ -766,6 +808,14 @@
                 <w:szCs w:val="20"/>
               </w:rPr>
             </w:pPr>
+            <w:r>
+              <w:rPr>
+                <w:bCs/>
+                <w:sz w:val="20"/>
+                <w:szCs w:val="20"/>
+              </w:rPr>
+              <w:t>T02</w:t>
+            </w:r>
           </w:p>
         </w:tc>
         <w:tc>
@@ -783,6 +833,14 @@
                 <w:szCs w:val="20"/>
               </w:rPr>
             </w:pPr>
+            <w:r>
+              <w:rPr>
+                <w:bCs/>
+                <w:sz w:val="20"/>
+                <w:szCs w:val="20"/>
+              </w:rPr>
+              <w:t>BRD Update</w:t>
+            </w:r>
           </w:p>
         </w:tc>
         <w:tc>
@@ -801,6 +859,14 @@
                 <w:szCs w:val="20"/>
               </w:rPr>
             </w:pPr>
+            <w:r>
+              <w:rPr>
+                <w:bCs/>
+                <w:sz w:val="20"/>
+                <w:szCs w:val="20"/>
+              </w:rPr>
+              <w:t>1hr</w:t>
+            </w:r>
           </w:p>
         </w:tc>
         <w:tc>
@@ -819,6 +885,16 @@
                 <w:szCs w:val="20"/>
               </w:rPr>
             </w:pPr>
+            <w:r>
+              <w:rPr>
+                <w:bCs/>
+                <w:sz w:val="20"/>
+                <w:szCs w:val="20"/>
+              </w:rPr>
+              <w:t>Complete</w:t>
+            </w:r>
+            <w:bookmarkStart w:id="0" w:name="_GoBack"/>
+            <w:bookmarkEnd w:id="0"/>
           </w:p>
         </w:tc>
       </w:tr>
@@ -3248,9 +3324,8 @@
     <w:panose1 w:val="020B0604030504040204"/>
     <w:charset w:val="00"/>
     <w:family w:val="swiss"/>
-    <w:notTrueType/>
     <w:pitch w:val="variable"/>
-    <w:sig w:usb0="00000003" w:usb1="00000000" w:usb2="00000000" w:usb3="00000000" w:csb0="00000001" w:csb1="00000000"/>
+    <w:sig w:usb0="E1002EFF" w:usb1="C000605B" w:usb2="00000029" w:usb3="00000000" w:csb0="000101FF" w:csb1="00000000"/>
   </w:font>
   <w:font w:name="Arial">
     <w:panose1 w:val="020B0604020202020204"/>
@@ -3284,10 +3359,11 @@
   </w:font>
   <w:font w:name="Yu Mincho">
     <w:altName w:val="游明朝"/>
+    <w:panose1 w:val="00000000000000000000"/>
     <w:charset w:val="80"/>
     <w:family w:val="roman"/>
-    <w:pitch w:val="variable"/>
-    <w:sig w:usb0="800002E7" w:usb1="2AC7FCFF" w:usb2="00000012" w:usb3="00000000" w:csb0="0002009F" w:csb1="00000000"/>
+    <w:notTrueType/>
+    <w:pitch w:val="default"/>
   </w:font>
   <w:font w:name="Yu Gothic Light">
     <w:altName w:val="游ゴシック Light"/>

</xml_diff>